<commit_message>
Alorithms 1, Week 2, Part 2
</commit_message>
<xml_diff>
--- a/study/Algorithms_1_Princeton,_Sedgewick/Algorithms 1 Course (Princeton Uni).docx
+++ b/study/Algorithms_1_Princeton,_Sedgewick/Algorithms 1 Course (Princeton Uni).docx
@@ -2112,10 +2112,7 @@
         <w:t xml:space="preserve"> &lt; animals8.txt</w:t>
       </w:r>
     </w:p>
-    <w:p>
-      <w:bookmarkStart w:id="0" w:name="_GoBack"/>
-      <w:bookmarkEnd w:id="0"/>
-    </w:p>
+    <w:p/>
     <w:p>
       <w:r>
         <w:rPr>
@@ -2203,6 +2200,9 @@
     </w:p>
     <w:p>
       <w:r>
+        <w:rPr>
+          <w:noProof/>
+        </w:rPr>
         <w:lastRenderedPageBreak/>
         <w:drawing>
           <wp:inline distT="0" distB="0" distL="0" distR="0" wp14:anchorId="0BE26B6E" wp14:editId="1ABA42F1">
@@ -2283,6 +2283,56 @@
       <w:r>
         <w:t>then p is connected to r.</w:t>
       </w:r>
+    </w:p>
+    <w:p/>
+    <w:p>
+      <w:r>
+        <w:drawing>
+          <wp:inline distT="0" distB="0" distL="0" distR="0" wp14:anchorId="53D3F749" wp14:editId="05C29699">
+            <wp:extent cx="5344271" cy="2362530"/>
+            <wp:effectExtent l="0" t="0" r="8890" b="0"/>
+            <wp:docPr id="6" name="Рисунок 6"/>
+            <wp:cNvGraphicFramePr>
+              <a:graphicFrameLocks xmlns:a="http://schemas.openxmlformats.org/drawingml/2006/main" noChangeAspect="1"/>
+            </wp:cNvGraphicFramePr>
+            <a:graphic xmlns:a="http://schemas.openxmlformats.org/drawingml/2006/main">
+              <a:graphicData uri="http://schemas.openxmlformats.org/drawingml/2006/picture">
+                <pic:pic xmlns:pic="http://schemas.openxmlformats.org/drawingml/2006/picture">
+                  <pic:nvPicPr>
+                    <pic:cNvPr id="1" name=""/>
+                    <pic:cNvPicPr/>
+                  </pic:nvPicPr>
+                  <pic:blipFill>
+                    <a:blip r:embed="rId10"/>
+                    <a:stretch>
+                      <a:fillRect/>
+                    </a:stretch>
+                  </pic:blipFill>
+                  <pic:spPr>
+                    <a:xfrm>
+                      <a:off x="0" y="0"/>
+                      <a:ext cx="5344271" cy="2362530"/>
+                    </a:xfrm>
+                    <a:prstGeom prst="rect">
+                      <a:avLst/>
+                    </a:prstGeom>
+                  </pic:spPr>
+                </pic:pic>
+              </a:graphicData>
+            </a:graphic>
+          </wp:inline>
+        </w:drawing>
+      </w:r>
+    </w:p>
+    <w:p/>
+    <w:p>
+      <w:pPr>
+        <w:rPr>
+          <w:lang w:val="ru-RU"/>
+        </w:rPr>
+      </w:pPr>
+      <w:bookmarkStart w:id="0" w:name="_GoBack"/>
+      <w:bookmarkEnd w:id="0"/>
     </w:p>
     <w:sectPr>
       <w:pgSz w:w="12240" w:h="15840"/>

</xml_diff>